<commit_message>
Updated resume plus Clicky Game
</commit_message>
<xml_diff>
--- a/assets/Resume 9.21.2019.docx
+++ b/assets/Resume 9.21.2019.docx
@@ -174,6 +174,14 @@
               <w:rPr>
                 <w:color w:val="auto"/>
               </w:rPr>
+              <w:t>@gmail</w:t>
+            </w:r>
+            <w:bookmarkStart w:id="0" w:name="_GoBack"/>
+            <w:bookmarkEnd w:id="0"/>
+            <w:r>
+              <w:rPr>
+                <w:color w:val="auto"/>
+              </w:rPr>
               <w:t xml:space="preserve">.com </w:t>
             </w:r>
           </w:p>
@@ -1417,35 +1425,7 @@
             <w:rStyle w:val="Hyperlink"/>
             <w:szCs w:val="20"/>
           </w:rPr>
-          <w:t>l</w:t>
-        </w:r>
-        <w:r>
-          <w:rPr>
-            <w:rStyle w:val="Hyperlink"/>
-            <w:szCs w:val="20"/>
-          </w:rPr>
-          <w:t>i</w:t>
-        </w:r>
-        <w:r>
-          <w:rPr>
-            <w:rStyle w:val="Hyperlink"/>
-            <w:szCs w:val="20"/>
-          </w:rPr>
-          <w:t>ve de</w:t>
-        </w:r>
-        <w:r>
-          <w:rPr>
-            <w:rStyle w:val="Hyperlink"/>
-            <w:szCs w:val="20"/>
-          </w:rPr>
-          <w:t>m</w:t>
-        </w:r>
-        <w:r>
-          <w:rPr>
-            <w:rStyle w:val="Hyperlink"/>
-            <w:szCs w:val="20"/>
-          </w:rPr>
-          <w:t>o</w:t>
+          <w:t>live demo</w:t>
         </w:r>
         <w:r>
           <w:rPr>
@@ -1615,23 +1595,7 @@
             <w:rStyle w:val="Hyperlink"/>
             <w:szCs w:val="20"/>
           </w:rPr>
-          <w:t>de</w:t>
-        </w:r>
-        <w:bookmarkStart w:id="0" w:name="_GoBack"/>
-        <w:bookmarkEnd w:id="0"/>
-        <w:r>
-          <w:rPr>
-            <w:rStyle w:val="Hyperlink"/>
-            <w:szCs w:val="20"/>
-          </w:rPr>
-          <w:t>m</w:t>
-        </w:r>
-        <w:r>
-          <w:rPr>
-            <w:rStyle w:val="Hyperlink"/>
-            <w:szCs w:val="20"/>
-          </w:rPr>
-          <w:t>o</w:t>
+          <w:t>demo</w:t>
         </w:r>
       </w:hyperlink>
       <w:r>
@@ -1757,14 +1721,7 @@
             <w:rStyle w:val="Hyperlink"/>
             <w:szCs w:val="20"/>
           </w:rPr>
-          <w:t>liv</w:t>
-        </w:r>
-        <w:r>
-          <w:rPr>
-            <w:rStyle w:val="Hyperlink"/>
-            <w:szCs w:val="20"/>
-          </w:rPr>
-          <w:t>e</w:t>
+          <w:t>live</w:t>
         </w:r>
       </w:hyperlink>
       <w:r>
@@ -1780,14 +1737,7 @@
             <w:rStyle w:val="Hyperlink"/>
             <w:szCs w:val="20"/>
           </w:rPr>
-          <w:t>dem</w:t>
-        </w:r>
-        <w:r>
-          <w:rPr>
-            <w:rStyle w:val="Hyperlink"/>
-            <w:szCs w:val="20"/>
-          </w:rPr>
-          <w:t>o</w:t>
+          <w:t>demo</w:t>
         </w:r>
       </w:hyperlink>
       <w:r>
@@ -2789,7 +2739,7 @@
       </w:pPr>
     </w:pPrDefault>
   </w:docDefaults>
-  <w:latentStyles w:defLockedState="0" w:defUIPriority="99" w:defSemiHidden="0" w:defUnhideWhenUsed="0" w:defQFormat="0" w:count="377">
+  <w:latentStyles w:defLockedState="0" w:defUIPriority="99" w:defSemiHidden="0" w:defUnhideWhenUsed="0" w:defQFormat="0" w:count="376">
     <w:lsdException w:name="Normal" w:uiPriority="0" w:qFormat="1"/>
     <w:lsdException w:name="heading 1" w:uiPriority="9" w:qFormat="1"/>
     <w:lsdException w:name="heading 2" w:semiHidden="1" w:uiPriority="9" w:unhideWhenUsed="1" w:qFormat="1"/>
@@ -3166,7 +3116,6 @@
     <w:lsdException w:name="Hashtag" w:semiHidden="1" w:unhideWhenUsed="1"/>
     <w:lsdException w:name="Unresolved Mention" w:semiHidden="1" w:unhideWhenUsed="1"/>
     <w:lsdException w:name="Smart Link" w:semiHidden="1" w:unhideWhenUsed="1"/>
-    <w:lsdException w:name="Smart Link Error" w:semiHidden="1" w:unhideWhenUsed="1"/>
   </w:latentStyles>
   <w:style w:type="paragraph" w:default="1" w:styleId="Normal">
     <w:name w:val="Normal"/>
@@ -3786,7 +3735,7 @@
 </file>
 
 <file path=customXml/itemProps1.xml><?xml version="1.0" encoding="utf-8"?>
-<ds:datastoreItem xmlns:ds="http://schemas.openxmlformats.org/officeDocument/2006/customXml" ds:itemID="{2F761C2A-8524-42EE-A434-5CDBFFE96DF7}">
+<ds:datastoreItem xmlns:ds="http://schemas.openxmlformats.org/officeDocument/2006/customXml" ds:itemID="{D1FE3765-5706-41DC-A324-7A0C3617BE8B}">
   <ds:schemaRefs>
     <ds:schemaRef ds:uri="http://schemas.openxmlformats.org/officeDocument/2006/bibliography"/>
   </ds:schemaRefs>

</xml_diff>